<commit_message>
skenario baru user stori baru sysreq
aw
</commit_message>
<xml_diff>
--- a/TRPL EDISI PRESENTASI 24 November 2017/Analisis/User Story.docx
+++ b/TRPL EDISI PRESENTASI 24 November 2017/Analisis/User Story.docx
@@ -4656,16 +4656,7 @@
                       <w:sz w:val="24"/>
                       <w:szCs w:val="24"/>
                     </w:rPr>
-                    <w:t>kami</w:t>
-                  </w:r>
-                  <w:r>
-                    <w:rPr>
-                      <w:rFonts w:ascii="Times New Roman" w:hAnsi="Times New Roman" w:cs="Times New Roman"/>
-                      <w:b/>
-                      <w:sz w:val="24"/>
-                      <w:szCs w:val="24"/>
-                    </w:rPr>
-                    <w:t xml:space="preserve"> ingin</w:t>
+                    <w:t>kami ingin</w:t>
                   </w:r>
                   <w:r>
                     <w:rPr>
@@ -4695,43 +4686,16 @@
                       <w:sz w:val="24"/>
                       <w:szCs w:val="24"/>
                     </w:rPr>
-                    <w:t xml:space="preserve">maka </w:t>
-                  </w:r>
-                  <w:r>
-                    <w:rPr>
-                      <w:rFonts w:ascii="Times New Roman" w:hAnsi="Times New Roman" w:cs="Times New Roman"/>
-                      <w:b/>
-                      <w:sz w:val="24"/>
-                      <w:szCs w:val="24"/>
-                    </w:rPr>
-                    <w:t>kami</w:t>
-                  </w:r>
-                  <w:r>
-                    <w:rPr>
-                      <w:rFonts w:ascii="Times New Roman" w:hAnsi="Times New Roman" w:cs="Times New Roman"/>
-                      <w:bCs/>
-                      <w:sz w:val="24"/>
-                      <w:szCs w:val="24"/>
-                    </w:rPr>
-                    <w:t xml:space="preserve"> dipermud</w:t>
-                  </w:r>
-                  <w:r>
-                    <w:rPr>
-                      <w:rFonts w:ascii="Times New Roman" w:hAnsi="Times New Roman" w:cs="Times New Roman"/>
-                      <w:bCs/>
-                      <w:sz w:val="24"/>
-                      <w:szCs w:val="24"/>
-                    </w:rPr>
-                    <w:t>ah dalam memasukkan data ramalan</w:t>
-                  </w:r>
-                  <w:r>
-                    <w:rPr>
-                      <w:rFonts w:ascii="Times New Roman" w:hAnsi="Times New Roman" w:cs="Times New Roman"/>
-                      <w:bCs/>
-                      <w:sz w:val="24"/>
-                      <w:szCs w:val="24"/>
-                    </w:rPr>
-                    <w:t xml:space="preserve"> dengan system digital</w:t>
+                    <w:t>maka kami</w:t>
+                  </w:r>
+                  <w:r>
+                    <w:rPr>
+                      <w:rFonts w:ascii="Times New Roman" w:hAnsi="Times New Roman" w:cs="Times New Roman"/>
+                      <w:bCs/>
+                      <w:sz w:val="24"/>
+                      <w:szCs w:val="24"/>
+                    </w:rPr>
+                    <w:t xml:space="preserve"> dipermudah dalam memasukkan data ramalan dengan system digital</w:t>
                   </w:r>
                 </w:p>
               </w:tc>
@@ -5199,16 +5163,7 @@
                       <w:sz w:val="24"/>
                       <w:szCs w:val="24"/>
                     </w:rPr>
-                    <w:t>kami</w:t>
-                  </w:r>
-                  <w:r>
-                    <w:rPr>
-                      <w:rFonts w:ascii="Times New Roman" w:hAnsi="Times New Roman" w:cs="Times New Roman"/>
-                      <w:b/>
-                      <w:sz w:val="24"/>
-                      <w:szCs w:val="24"/>
-                    </w:rPr>
-                    <w:t xml:space="preserve"> ingin</w:t>
+                    <w:t>kami ingin</w:t>
                   </w:r>
                   <w:r>
                     <w:rPr>
@@ -5257,16 +5212,7 @@
                       <w:sz w:val="24"/>
                       <w:szCs w:val="24"/>
                     </w:rPr>
-                    <w:t xml:space="preserve">maka </w:t>
-                  </w:r>
-                  <w:r>
-                    <w:rPr>
-                      <w:rFonts w:ascii="Times New Roman" w:hAnsi="Times New Roman" w:cs="Times New Roman"/>
-                      <w:b/>
-                      <w:sz w:val="24"/>
-                      <w:szCs w:val="24"/>
-                    </w:rPr>
-                    <w:t>kami</w:t>
+                    <w:t>maka kami</w:t>
                   </w:r>
                   <w:r>
                     <w:rPr>
@@ -5294,16 +5240,7 @@
                       <w:sz w:val="24"/>
                       <w:szCs w:val="24"/>
                     </w:rPr>
-                    <w:t xml:space="preserve"> ramalan</w:t>
-                  </w:r>
-                  <w:r>
-                    <w:rPr>
-                      <w:rFonts w:ascii="Times New Roman" w:hAnsi="Times New Roman" w:cs="Times New Roman"/>
-                      <w:bCs/>
-                      <w:sz w:val="24"/>
-                      <w:szCs w:val="24"/>
-                    </w:rPr>
-                    <w:t xml:space="preserve"> </w:t>
+                    <w:t xml:space="preserve"> ramalan </w:t>
                   </w:r>
                   <w:r>
                     <w:rPr>
@@ -6310,16 +6247,7 @@
                       <w:sz w:val="24"/>
                       <w:szCs w:val="24"/>
                     </w:rPr>
-                    <w:t xml:space="preserve"> Me</w:t>
-                  </w:r>
-                  <w:r>
-                    <w:rPr>
-                      <w:rFonts w:ascii="Times New Roman" w:hAnsi="Times New Roman" w:cs="Times New Roman"/>
-                      <w:bCs/>
-                      <w:sz w:val="24"/>
-                      <w:szCs w:val="24"/>
-                    </w:rPr>
-                    <w:t>ngubah</w:t>
+                    <w:t xml:space="preserve"> Mengubah</w:t>
                   </w:r>
                   <w:r>
                     <w:rPr>
@@ -6818,16 +6746,7 @@
                       <w:sz w:val="24"/>
                       <w:szCs w:val="24"/>
                     </w:rPr>
-                    <w:t>ketua kelompok</w:t>
-                  </w:r>
-                  <w:r>
-                    <w:rPr>
-                      <w:rFonts w:ascii="Times New Roman" w:hAnsi="Times New Roman" w:cs="Times New Roman"/>
-                      <w:bCs/>
-                      <w:sz w:val="24"/>
-                      <w:szCs w:val="24"/>
-                    </w:rPr>
-                    <w:t xml:space="preserve"> dan anggota kelompok</w:t>
+                    <w:t>ketua kelompok dan anggota kelompok</w:t>
                   </w:r>
                 </w:p>
                 <w:p>
@@ -6847,16 +6766,7 @@
                       <w:sz w:val="24"/>
                       <w:szCs w:val="24"/>
                     </w:rPr>
-                    <w:t>kami</w:t>
-                  </w:r>
-                  <w:r>
-                    <w:rPr>
-                      <w:rFonts w:ascii="Times New Roman" w:hAnsi="Times New Roman" w:cs="Times New Roman"/>
-                      <w:b/>
-                      <w:sz w:val="24"/>
-                      <w:szCs w:val="24"/>
-                    </w:rPr>
-                    <w:t xml:space="preserve"> ingin</w:t>
+                    <w:t>kami ingin</w:t>
                   </w:r>
                   <w:r>
                     <w:rPr>
@@ -6875,17 +6785,7 @@
                       <w:szCs w:val="24"/>
                       <w:lang w:val="en-US"/>
                     </w:rPr>
-                    <w:t>lihat dat</w:t>
-                  </w:r>
-                  <w:r>
-                    <w:rPr>
-                      <w:rFonts w:ascii="Times New Roman" w:hAnsi="Times New Roman" w:cs="Times New Roman"/>
-                      <w:bCs/>
-                      <w:sz w:val="24"/>
-                      <w:szCs w:val="24"/>
-                      <w:lang w:val="en-US"/>
-                    </w:rPr>
-                    <w:t xml:space="preserve">a penebaran bibit dengan </w:t>
+                    <w:t xml:space="preserve">lihat data penebaran bibit dengan </w:t>
                   </w:r>
                   <w:r>
                     <w:rPr>
@@ -6915,16 +6815,7 @@
                       <w:sz w:val="24"/>
                       <w:szCs w:val="24"/>
                     </w:rPr>
-                    <w:t xml:space="preserve">maka </w:t>
-                  </w:r>
-                  <w:r>
-                    <w:rPr>
-                      <w:rFonts w:ascii="Times New Roman" w:hAnsi="Times New Roman" w:cs="Times New Roman"/>
-                      <w:b/>
-                      <w:sz w:val="24"/>
-                      <w:szCs w:val="24"/>
-                    </w:rPr>
-                    <w:t>kami</w:t>
+                    <w:t>maka kami</w:t>
                   </w:r>
                   <w:r>
                     <w:rPr>
@@ -6943,17 +6834,7 @@
                       <w:szCs w:val="24"/>
                       <w:lang w:val="en-US"/>
                     </w:rPr>
-                    <w:t>melihat data penebaran bibit yang tersimp</w:t>
-                  </w:r>
-                  <w:r>
-                    <w:rPr>
-                      <w:rFonts w:ascii="Times New Roman" w:hAnsi="Times New Roman" w:cs="Times New Roman"/>
-                      <w:bCs/>
-                      <w:sz w:val="24"/>
-                      <w:szCs w:val="24"/>
-                      <w:lang w:val="en-US"/>
-                    </w:rPr>
-                    <w:t>an secara komputerisasi d</w:t>
+                    <w:t>melihat data penebaran bibit yang tersimpan secara komputerisasi d</w:t>
                   </w:r>
                   <w:r>
                     <w:rPr>
@@ -7390,25 +7271,7 @@
                       <w:sz w:val="24"/>
                       <w:szCs w:val="24"/>
                     </w:rPr>
-                    <w:t>S</w:t>
-                  </w:r>
-                  <w:r>
-                    <w:rPr>
-                      <w:rFonts w:ascii="Times New Roman" w:hAnsi="Times New Roman" w:cs="Times New Roman"/>
-                      <w:b/>
-                      <w:sz w:val="24"/>
-                      <w:szCs w:val="24"/>
-                    </w:rPr>
-                    <w:t>ebagai</w:t>
-                  </w:r>
-                  <w:r>
-                    <w:rPr>
-                      <w:rFonts w:ascii="Times New Roman" w:hAnsi="Times New Roman" w:cs="Times New Roman"/>
-                      <w:b/>
-                      <w:sz w:val="24"/>
-                      <w:szCs w:val="24"/>
-                    </w:rPr>
-                    <w:t xml:space="preserve"> </w:t>
+                    <w:t xml:space="preserve">Sebagai </w:t>
                   </w:r>
                   <w:r>
                     <w:rPr>
@@ -7448,16 +7311,7 @@
                       <w:sz w:val="24"/>
                       <w:szCs w:val="24"/>
                     </w:rPr>
-                    <w:t>kami</w:t>
-                  </w:r>
-                  <w:r>
-                    <w:rPr>
-                      <w:rFonts w:ascii="Times New Roman" w:hAnsi="Times New Roman" w:cs="Times New Roman"/>
-                      <w:b/>
-                      <w:sz w:val="24"/>
-                      <w:szCs w:val="24"/>
-                    </w:rPr>
-                    <w:t xml:space="preserve"> ingin</w:t>
+                    <w:t>kami ingin</w:t>
                   </w:r>
                   <w:r>
                     <w:rPr>
@@ -7516,17 +7370,7 @@
                       <w:szCs w:val="24"/>
                       <w:lang w:val="en-US"/>
                     </w:rPr>
-                    <w:t xml:space="preserve">memasukkan pengajuan masalah </w:t>
-                  </w:r>
-                  <w:r>
-                    <w:rPr>
-                      <w:rFonts w:ascii="Times New Roman" w:hAnsi="Times New Roman" w:cs="Times New Roman"/>
-                      <w:bCs/>
-                      <w:sz w:val="24"/>
-                      <w:szCs w:val="24"/>
-                      <w:lang w:val="en-US"/>
-                    </w:rPr>
-                    <w:t xml:space="preserve"> kelompok tanpa harus bertemu</w:t>
+                    <w:t>memasukkan pengajuan masalah  kelompok tanpa harus bertemu</w:t>
                   </w:r>
                 </w:p>
               </w:tc>
@@ -9745,6 +9589,7 @@
         <w:tc>
           <w:tcPr>
             <w:tcW w:w="1101" w:type="dxa"/>
+            <w:vMerge w:val="restart"/>
           </w:tcPr>
           <w:p>
             <w:pPr>
@@ -10188,6 +10033,1343 @@
                 <w:rFonts w:ascii="Times New Roman" w:hAnsi="Times New Roman" w:cs="Times New Roman"/>
               </w:rPr>
               <w:t xml:space="preserve"> </w:t>
+            </w:r>
+          </w:p>
+        </w:tc>
+      </w:tr>
+      <w:tr>
+        <w:trPr>
+          <w:trHeight w:val="2253"/>
+        </w:trPr>
+        <w:tc>
+          <w:tcPr>
+            <w:tcW w:w="1101" w:type="dxa"/>
+            <w:vMerge/>
+          </w:tcPr>
+          <w:p>
+            <w:pPr>
+              <w:jc w:val="both"/>
+              <w:rPr>
+                <w:rFonts w:ascii="Times New Roman" w:hAnsi="Times New Roman" w:cs="Times New Roman"/>
+                <w:b/>
+              </w:rPr>
+            </w:pPr>
+          </w:p>
+        </w:tc>
+        <w:tc>
+          <w:tcPr>
+            <w:tcW w:w="4428" w:type="dxa"/>
+          </w:tcPr>
+          <w:tbl>
+            <w:tblPr>
+              <w:tblStyle w:val="TableGrid"/>
+              <w:tblW w:w="0" w:type="auto"/>
+              <w:tblInd w:w="4" w:type="dxa"/>
+              <w:tblLayout w:type="fixed"/>
+              <w:tblLook w:val="04A0"/>
+            </w:tblPr>
+            <w:tblGrid>
+              <w:gridCol w:w="4137"/>
+            </w:tblGrid>
+            <w:tr>
+              <w:trPr>
+                <w:trHeight w:val="295"/>
+              </w:trPr>
+              <w:tc>
+                <w:tcPr>
+                  <w:tcW w:w="4137" w:type="dxa"/>
+                </w:tcPr>
+                <w:p>
+                  <w:pPr>
+                    <w:jc w:val="both"/>
+                    <w:rPr>
+                      <w:rFonts w:ascii="Times New Roman" w:hAnsi="Times New Roman" w:cs="Times New Roman"/>
+                      <w:b/>
+                    </w:rPr>
+                  </w:pPr>
+                  <w:r>
+                    <w:rPr>
+                      <w:rFonts w:ascii="Times New Roman" w:hAnsi="Times New Roman" w:cs="Times New Roman"/>
+                      <w:b/>
+                    </w:rPr>
+                    <w:t>User story</w:t>
+                  </w:r>
+                </w:p>
+              </w:tc>
+            </w:tr>
+            <w:tr>
+              <w:trPr>
+                <w:trHeight w:val="1405"/>
+              </w:trPr>
+              <w:tc>
+                <w:tcPr>
+                  <w:tcW w:w="4137" w:type="dxa"/>
+                </w:tcPr>
+                <w:p>
+                  <w:pPr>
+                    <w:jc w:val="both"/>
+                    <w:rPr>
+                      <w:rFonts w:ascii="Times New Roman" w:hAnsi="Times New Roman" w:cs="Times New Roman"/>
+                      <w:bCs/>
+                      <w:lang w:val="en-US"/>
+                    </w:rPr>
+                  </w:pPr>
+                  <w:r>
+                    <w:rPr>
+                      <w:rFonts w:ascii="Times New Roman" w:hAnsi="Times New Roman" w:cs="Times New Roman"/>
+                      <w:b/>
+                    </w:rPr>
+                    <w:t xml:space="preserve">sebagai </w:t>
+                  </w:r>
+                  <w:r>
+                    <w:rPr>
+                      <w:rFonts w:ascii="Times New Roman" w:hAnsi="Times New Roman" w:cs="Times New Roman"/>
+                      <w:bCs/>
+                      <w:lang w:val="en-US"/>
+                    </w:rPr>
+                    <w:t xml:space="preserve">admin </w:t>
+                  </w:r>
+                </w:p>
+                <w:p>
+                  <w:pPr>
+                    <w:jc w:val="both"/>
+                    <w:rPr>
+                      <w:rFonts w:ascii="Times New Roman" w:hAnsi="Times New Roman" w:cs="Times New Roman"/>
+                      <w:bCs/>
+                    </w:rPr>
+                  </w:pPr>
+                  <w:r>
+                    <w:rPr>
+                      <w:rFonts w:ascii="Times New Roman" w:hAnsi="Times New Roman" w:cs="Times New Roman"/>
+                      <w:b/>
+                    </w:rPr>
+                    <w:t>saya ingin</w:t>
+                  </w:r>
+                  <w:r>
+                    <w:rPr>
+                      <w:rFonts w:ascii="Times New Roman" w:hAnsi="Times New Roman" w:cs="Times New Roman"/>
+                      <w:bCs/>
+                    </w:rPr>
+                    <w:t xml:space="preserve"> menambahkan Data User Baru</w:t>
+                  </w:r>
+                </w:p>
+                <w:p>
+                  <w:pPr>
+                    <w:jc w:val="both"/>
+                    <w:rPr>
+                      <w:rFonts w:ascii="Times New Roman" w:hAnsi="Times New Roman" w:cs="Times New Roman"/>
+                      <w:bCs/>
+                    </w:rPr>
+                  </w:pPr>
+                  <w:r>
+                    <w:rPr>
+                      <w:rFonts w:ascii="Times New Roman" w:hAnsi="Times New Roman" w:cs="Times New Roman"/>
+                      <w:b/>
+                    </w:rPr>
+                    <w:t>maka saya</w:t>
+                  </w:r>
+                  <w:r>
+                    <w:rPr>
+                      <w:rFonts w:ascii="Times New Roman" w:hAnsi="Times New Roman" w:cs="Times New Roman"/>
+                      <w:bCs/>
+                    </w:rPr>
+                    <w:t xml:space="preserve"> dipermudah dalam</w:t>
+                  </w:r>
+                  <w:r>
+                    <w:rPr>
+                      <w:rFonts w:ascii="Times New Roman" w:hAnsi="Times New Roman" w:cs="Times New Roman"/>
+                      <w:bCs/>
+                      <w:lang w:val="en-US"/>
+                    </w:rPr>
+                    <w:t xml:space="preserve"> </w:t>
+                  </w:r>
+                  <w:r>
+                    <w:rPr>
+                      <w:rFonts w:ascii="Times New Roman" w:hAnsi="Times New Roman" w:cs="Times New Roman"/>
+                      <w:bCs/>
+                    </w:rPr>
+                    <w:t>memasukkan data user baru dengan bantuan form isian dan satu kali klik tombol 'Simpan'</w:t>
+                  </w:r>
+                </w:p>
+              </w:tc>
+            </w:tr>
+          </w:tbl>
+          <w:p>
+            <w:pPr>
+              <w:jc w:val="both"/>
+              <w:rPr>
+                <w:rFonts w:ascii="Times New Roman" w:hAnsi="Times New Roman" w:cs="Times New Roman"/>
+                <w:b/>
+              </w:rPr>
+            </w:pPr>
+          </w:p>
+        </w:tc>
+        <w:tc>
+          <w:tcPr>
+            <w:tcW w:w="1843" w:type="dxa"/>
+          </w:tcPr>
+          <w:p>
+            <w:pPr>
+              <w:pStyle w:val="ListParagraph"/>
+              <w:numPr>
+                <w:ilvl w:val="0"/>
+                <w:numId w:val="7"/>
+              </w:numPr>
+              <w:ind w:left="459"/>
+              <w:jc w:val="both"/>
+              <w:rPr>
+                <w:rFonts w:ascii="Times New Roman" w:hAnsi="Times New Roman" w:cs="Times New Roman"/>
+              </w:rPr>
+            </w:pPr>
+            <w:r>
+              <w:rPr>
+                <w:rFonts w:ascii="Times New Roman" w:hAnsi="Times New Roman" w:cs="Times New Roman"/>
+              </w:rPr>
+              <w:t>Kelola User</w:t>
+            </w:r>
+          </w:p>
+          <w:p>
+            <w:pPr>
+              <w:pStyle w:val="ListParagraph"/>
+              <w:numPr>
+                <w:ilvl w:val="0"/>
+                <w:numId w:val="7"/>
+              </w:numPr>
+              <w:ind w:left="459"/>
+              <w:jc w:val="both"/>
+              <w:rPr>
+                <w:rFonts w:ascii="Times New Roman" w:hAnsi="Times New Roman" w:cs="Times New Roman"/>
+              </w:rPr>
+            </w:pPr>
+            <w:r>
+              <w:rPr>
+                <w:rFonts w:ascii="Times New Roman" w:hAnsi="Times New Roman" w:cs="Times New Roman"/>
+              </w:rPr>
+              <w:t>Menambahkan Data User</w:t>
+            </w:r>
+          </w:p>
+        </w:tc>
+        <w:tc>
+          <w:tcPr>
+            <w:tcW w:w="1985" w:type="dxa"/>
+          </w:tcPr>
+          <w:p>
+            <w:pPr>
+              <w:pStyle w:val="ListParagraph"/>
+              <w:ind w:left="171"/>
+              <w:rPr>
+                <w:rFonts w:ascii="Times New Roman" w:hAnsi="Times New Roman" w:cs="Times New Roman"/>
+              </w:rPr>
+            </w:pPr>
+          </w:p>
+        </w:tc>
+        <w:tc>
+          <w:tcPr>
+            <w:tcW w:w="992" w:type="dxa"/>
+          </w:tcPr>
+          <w:p>
+            <w:pPr>
+              <w:pStyle w:val="ListParagraph"/>
+              <w:ind w:left="171"/>
+              <w:jc w:val="both"/>
+              <w:rPr>
+                <w:rFonts w:ascii="Times New Roman" w:hAnsi="Times New Roman" w:cs="Times New Roman"/>
+              </w:rPr>
+            </w:pPr>
+          </w:p>
+        </w:tc>
+        <w:tc>
+          <w:tcPr>
+            <w:tcW w:w="1843" w:type="dxa"/>
+          </w:tcPr>
+          <w:p>
+            <w:pPr>
+              <w:jc w:val="both"/>
+              <w:rPr>
+                <w:rFonts w:ascii="Times New Roman" w:hAnsi="Times New Roman" w:cs="Times New Roman"/>
+              </w:rPr>
+            </w:pPr>
+          </w:p>
+        </w:tc>
+        <w:tc>
+          <w:tcPr>
+            <w:tcW w:w="1559" w:type="dxa"/>
+          </w:tcPr>
+          <w:p>
+            <w:pPr>
+              <w:pStyle w:val="ListParagraph"/>
+              <w:ind w:left="171"/>
+              <w:jc w:val="both"/>
+              <w:rPr>
+                <w:rFonts w:ascii="Times New Roman" w:hAnsi="Times New Roman" w:cs="Times New Roman"/>
+              </w:rPr>
+            </w:pPr>
+          </w:p>
+        </w:tc>
+        <w:tc>
+          <w:tcPr>
+            <w:tcW w:w="1984" w:type="dxa"/>
+          </w:tcPr>
+          <w:p>
+            <w:pPr>
+              <w:pStyle w:val="ListParagraph"/>
+              <w:numPr>
+                <w:ilvl w:val="0"/>
+                <w:numId w:val="3"/>
+              </w:numPr>
+              <w:ind w:left="171" w:hanging="142"/>
+              <w:jc w:val="both"/>
+              <w:rPr>
+                <w:rFonts w:ascii="Times New Roman" w:hAnsi="Times New Roman" w:cs="Times New Roman"/>
+                <w:sz w:val="24"/>
+                <w:szCs w:val="24"/>
+              </w:rPr>
+            </w:pPr>
+            <w:r>
+              <w:rPr>
+                <w:rFonts w:ascii="Times New Roman" w:hAnsi="Times New Roman" w:cs="Times New Roman"/>
+                <w:sz w:val="24"/>
+                <w:szCs w:val="24"/>
+              </w:rPr>
+              <w:t>Skenario</w:t>
+            </w:r>
+          </w:p>
+          <w:p>
+            <w:pPr>
+              <w:pStyle w:val="ListParagraph"/>
+              <w:numPr>
+                <w:ilvl w:val="0"/>
+                <w:numId w:val="3"/>
+              </w:numPr>
+              <w:ind w:left="171" w:hanging="142"/>
+              <w:jc w:val="both"/>
+              <w:rPr>
+                <w:rFonts w:ascii="Times New Roman" w:hAnsi="Times New Roman" w:cs="Times New Roman"/>
+                <w:sz w:val="24"/>
+                <w:szCs w:val="24"/>
+              </w:rPr>
+            </w:pPr>
+            <w:r>
+              <w:rPr>
+                <w:rFonts w:ascii="Times New Roman" w:hAnsi="Times New Roman" w:cs="Times New Roman"/>
+                <w:sz w:val="24"/>
+                <w:szCs w:val="24"/>
+              </w:rPr>
+              <w:t>Squence</w:t>
+            </w:r>
+          </w:p>
+          <w:p>
+            <w:pPr>
+              <w:pStyle w:val="ListParagraph"/>
+              <w:numPr>
+                <w:ilvl w:val="0"/>
+                <w:numId w:val="3"/>
+              </w:numPr>
+              <w:ind w:left="171" w:hanging="142"/>
+              <w:jc w:val="both"/>
+              <w:rPr>
+                <w:rFonts w:ascii="Times New Roman" w:hAnsi="Times New Roman" w:cs="Times New Roman"/>
+                <w:sz w:val="24"/>
+                <w:szCs w:val="24"/>
+              </w:rPr>
+            </w:pPr>
+            <w:r>
+              <w:rPr>
+                <w:rFonts w:ascii="Times New Roman" w:hAnsi="Times New Roman" w:cs="Times New Roman"/>
+                <w:sz w:val="24"/>
+                <w:szCs w:val="24"/>
+              </w:rPr>
+              <w:t>Activity</w:t>
+            </w:r>
+          </w:p>
+          <w:p>
+            <w:pPr>
+              <w:pStyle w:val="ListParagraph"/>
+              <w:numPr>
+                <w:ilvl w:val="0"/>
+                <w:numId w:val="3"/>
+              </w:numPr>
+              <w:ind w:left="171" w:hanging="142"/>
+              <w:jc w:val="both"/>
+              <w:rPr>
+                <w:rFonts w:ascii="Times New Roman" w:hAnsi="Times New Roman" w:cs="Times New Roman"/>
+                <w:sz w:val="24"/>
+                <w:szCs w:val="24"/>
+              </w:rPr>
+            </w:pPr>
+            <w:r>
+              <w:rPr>
+                <w:rFonts w:ascii="Times New Roman" w:hAnsi="Times New Roman" w:cs="Times New Roman"/>
+                <w:sz w:val="24"/>
+                <w:szCs w:val="24"/>
+              </w:rPr>
+              <w:t>Collaboration</w:t>
+            </w:r>
+          </w:p>
+          <w:p>
+            <w:pPr>
+              <w:pStyle w:val="ListParagraph"/>
+              <w:numPr>
+                <w:ilvl w:val="0"/>
+                <w:numId w:val="3"/>
+              </w:numPr>
+              <w:ind w:left="171" w:hanging="142"/>
+              <w:jc w:val="both"/>
+              <w:rPr>
+                <w:rFonts w:ascii="Times New Roman" w:hAnsi="Times New Roman" w:cs="Times New Roman"/>
+                <w:sz w:val="24"/>
+                <w:szCs w:val="24"/>
+              </w:rPr>
+            </w:pPr>
+            <w:r>
+              <w:rPr>
+                <w:rFonts w:ascii="Times New Roman" w:hAnsi="Times New Roman" w:cs="Times New Roman"/>
+                <w:sz w:val="24"/>
+                <w:szCs w:val="24"/>
+              </w:rPr>
+              <w:t>Implement</w:t>
+            </w:r>
+          </w:p>
+          <w:p>
+            <w:pPr>
+              <w:pStyle w:val="ListParagraph"/>
+              <w:numPr>
+                <w:ilvl w:val="0"/>
+                <w:numId w:val="3"/>
+              </w:numPr>
+              <w:ind w:left="171" w:hanging="142"/>
+              <w:jc w:val="both"/>
+              <w:rPr>
+                <w:rFonts w:ascii="Times New Roman" w:hAnsi="Times New Roman" w:cs="Times New Roman"/>
+                <w:sz w:val="24"/>
+                <w:szCs w:val="24"/>
+              </w:rPr>
+            </w:pPr>
+            <w:r>
+              <w:rPr>
+                <w:rFonts w:ascii="Times New Roman" w:hAnsi="Times New Roman" w:cs="Times New Roman"/>
+                <w:sz w:val="24"/>
+                <w:szCs w:val="24"/>
+              </w:rPr>
+              <w:t>Database Construction</w:t>
+            </w:r>
+          </w:p>
+          <w:p>
+            <w:pPr>
+              <w:pStyle w:val="ListParagraph"/>
+              <w:numPr>
+                <w:ilvl w:val="0"/>
+                <w:numId w:val="3"/>
+              </w:numPr>
+              <w:ind w:left="171" w:hanging="142"/>
+              <w:jc w:val="both"/>
+              <w:rPr>
+                <w:rFonts w:ascii="Times New Roman" w:hAnsi="Times New Roman" w:cs="Times New Roman"/>
+                <w:sz w:val="24"/>
+                <w:szCs w:val="24"/>
+              </w:rPr>
+            </w:pPr>
+            <w:r>
+              <w:rPr>
+                <w:rFonts w:ascii="Times New Roman" w:hAnsi="Times New Roman" w:cs="Times New Roman"/>
+                <w:sz w:val="24"/>
+                <w:szCs w:val="24"/>
+              </w:rPr>
+              <w:t>Testing</w:t>
+            </w:r>
+          </w:p>
+        </w:tc>
+      </w:tr>
+      <w:tr>
+        <w:trPr>
+          <w:trHeight w:val="2253"/>
+        </w:trPr>
+        <w:tc>
+          <w:tcPr>
+            <w:tcW w:w="1101" w:type="dxa"/>
+            <w:vMerge/>
+          </w:tcPr>
+          <w:p>
+            <w:pPr>
+              <w:jc w:val="both"/>
+              <w:rPr>
+                <w:rFonts w:ascii="Times New Roman" w:hAnsi="Times New Roman" w:cs="Times New Roman"/>
+                <w:b/>
+              </w:rPr>
+            </w:pPr>
+          </w:p>
+        </w:tc>
+        <w:tc>
+          <w:tcPr>
+            <w:tcW w:w="4428" w:type="dxa"/>
+          </w:tcPr>
+          <w:tbl>
+            <w:tblPr>
+              <w:tblStyle w:val="TableGrid"/>
+              <w:tblW w:w="0" w:type="auto"/>
+              <w:tblInd w:w="4" w:type="dxa"/>
+              <w:tblLayout w:type="fixed"/>
+              <w:tblLook w:val="04A0"/>
+            </w:tblPr>
+            <w:tblGrid>
+              <w:gridCol w:w="4137"/>
+            </w:tblGrid>
+            <w:tr>
+              <w:trPr>
+                <w:trHeight w:val="295"/>
+              </w:trPr>
+              <w:tc>
+                <w:tcPr>
+                  <w:tcW w:w="4137" w:type="dxa"/>
+                </w:tcPr>
+                <w:p>
+                  <w:pPr>
+                    <w:jc w:val="both"/>
+                    <w:rPr>
+                      <w:rFonts w:ascii="Times New Roman" w:hAnsi="Times New Roman" w:cs="Times New Roman"/>
+                      <w:b/>
+                    </w:rPr>
+                  </w:pPr>
+                  <w:r>
+                    <w:rPr>
+                      <w:rFonts w:ascii="Times New Roman" w:hAnsi="Times New Roman" w:cs="Times New Roman"/>
+                      <w:b/>
+                    </w:rPr>
+                    <w:t>User story</w:t>
+                  </w:r>
+                </w:p>
+              </w:tc>
+            </w:tr>
+            <w:tr>
+              <w:trPr>
+                <w:trHeight w:val="1405"/>
+              </w:trPr>
+              <w:tc>
+                <w:tcPr>
+                  <w:tcW w:w="4137" w:type="dxa"/>
+                </w:tcPr>
+                <w:p>
+                  <w:pPr>
+                    <w:jc w:val="both"/>
+                    <w:rPr>
+                      <w:rFonts w:ascii="Times New Roman" w:hAnsi="Times New Roman" w:cs="Times New Roman"/>
+                      <w:bCs/>
+                      <w:lang w:val="en-US"/>
+                    </w:rPr>
+                  </w:pPr>
+                  <w:r>
+                    <w:rPr>
+                      <w:rFonts w:ascii="Times New Roman" w:hAnsi="Times New Roman" w:cs="Times New Roman"/>
+                      <w:b/>
+                    </w:rPr>
+                    <w:t xml:space="preserve">sebagai </w:t>
+                  </w:r>
+                  <w:r>
+                    <w:rPr>
+                      <w:rFonts w:ascii="Times New Roman" w:hAnsi="Times New Roman" w:cs="Times New Roman"/>
+                      <w:bCs/>
+                      <w:lang w:val="en-US"/>
+                    </w:rPr>
+                    <w:t xml:space="preserve">admin </w:t>
+                  </w:r>
+                </w:p>
+                <w:p>
+                  <w:pPr>
+                    <w:jc w:val="both"/>
+                    <w:rPr>
+                      <w:rFonts w:ascii="Times New Roman" w:hAnsi="Times New Roman" w:cs="Times New Roman"/>
+                      <w:bCs/>
+                    </w:rPr>
+                  </w:pPr>
+                  <w:r>
+                    <w:rPr>
+                      <w:rFonts w:ascii="Times New Roman" w:hAnsi="Times New Roman" w:cs="Times New Roman"/>
+                      <w:b/>
+                    </w:rPr>
+                    <w:t>saya ingin</w:t>
+                  </w:r>
+                  <w:r>
+                    <w:rPr>
+                      <w:rFonts w:ascii="Times New Roman" w:hAnsi="Times New Roman" w:cs="Times New Roman"/>
+                      <w:bCs/>
+                    </w:rPr>
+                    <w:t xml:space="preserve"> mengubah Data User </w:t>
+                  </w:r>
+                </w:p>
+                <w:p>
+                  <w:pPr>
+                    <w:jc w:val="both"/>
+                    <w:rPr>
+                      <w:rFonts w:ascii="Times New Roman" w:hAnsi="Times New Roman" w:cs="Times New Roman"/>
+                      <w:bCs/>
+                      <w:lang w:val="en-US"/>
+                    </w:rPr>
+                  </w:pPr>
+                  <w:r>
+                    <w:rPr>
+                      <w:rFonts w:ascii="Times New Roman" w:hAnsi="Times New Roman" w:cs="Times New Roman"/>
+                      <w:b/>
+                    </w:rPr>
+                    <w:t>maka saya</w:t>
+                  </w:r>
+                  <w:r>
+                    <w:rPr>
+                      <w:rFonts w:ascii="Times New Roman" w:hAnsi="Times New Roman" w:cs="Times New Roman"/>
+                      <w:bCs/>
+                    </w:rPr>
+                    <w:t xml:space="preserve"> dipermudah dalam</w:t>
+                  </w:r>
+                  <w:r>
+                    <w:rPr>
+                      <w:rFonts w:ascii="Times New Roman" w:hAnsi="Times New Roman" w:cs="Times New Roman"/>
+                      <w:bCs/>
+                      <w:lang w:val="en-US"/>
+                    </w:rPr>
+                    <w:t xml:space="preserve"> </w:t>
+                  </w:r>
+                  <w:r>
+                    <w:rPr>
+                      <w:rFonts w:ascii="Times New Roman" w:hAnsi="Times New Roman" w:cs="Times New Roman"/>
+                      <w:bCs/>
+                    </w:rPr>
+                    <w:t>memasukkan data perubahan user dengan bantuan form isian dan satu kali klik tombol 'Update'</w:t>
+                  </w:r>
+                </w:p>
+              </w:tc>
+            </w:tr>
+          </w:tbl>
+          <w:p>
+            <w:pPr>
+              <w:jc w:val="both"/>
+              <w:rPr>
+                <w:rFonts w:ascii="Times New Roman" w:hAnsi="Times New Roman" w:cs="Times New Roman"/>
+                <w:b/>
+              </w:rPr>
+            </w:pPr>
+          </w:p>
+        </w:tc>
+        <w:tc>
+          <w:tcPr>
+            <w:tcW w:w="1843" w:type="dxa"/>
+          </w:tcPr>
+          <w:p>
+            <w:pPr>
+              <w:pStyle w:val="ListParagraph"/>
+              <w:numPr>
+                <w:ilvl w:val="0"/>
+                <w:numId w:val="7"/>
+              </w:numPr>
+              <w:ind w:left="459"/>
+              <w:jc w:val="both"/>
+              <w:rPr>
+                <w:rFonts w:ascii="Times New Roman" w:hAnsi="Times New Roman" w:cs="Times New Roman"/>
+              </w:rPr>
+            </w:pPr>
+            <w:r>
+              <w:rPr>
+                <w:rFonts w:ascii="Times New Roman" w:hAnsi="Times New Roman" w:cs="Times New Roman"/>
+              </w:rPr>
+              <w:t>Kelola User</w:t>
+            </w:r>
+          </w:p>
+          <w:p>
+            <w:pPr>
+              <w:pStyle w:val="ListParagraph"/>
+              <w:numPr>
+                <w:ilvl w:val="0"/>
+                <w:numId w:val="7"/>
+              </w:numPr>
+              <w:ind w:left="459"/>
+              <w:jc w:val="both"/>
+              <w:rPr>
+                <w:rFonts w:ascii="Times New Roman" w:hAnsi="Times New Roman" w:cs="Times New Roman"/>
+              </w:rPr>
+            </w:pPr>
+            <w:r>
+              <w:rPr>
+                <w:rFonts w:ascii="Times New Roman" w:hAnsi="Times New Roman" w:cs="Times New Roman"/>
+              </w:rPr>
+              <w:t>Mengubah Data User</w:t>
+            </w:r>
+          </w:p>
+        </w:tc>
+        <w:tc>
+          <w:tcPr>
+            <w:tcW w:w="1985" w:type="dxa"/>
+          </w:tcPr>
+          <w:p>
+            <w:pPr>
+              <w:pStyle w:val="ListParagraph"/>
+              <w:ind w:left="171"/>
+              <w:rPr>
+                <w:rFonts w:ascii="Times New Roman" w:hAnsi="Times New Roman" w:cs="Times New Roman"/>
+              </w:rPr>
+            </w:pPr>
+          </w:p>
+        </w:tc>
+        <w:tc>
+          <w:tcPr>
+            <w:tcW w:w="992" w:type="dxa"/>
+          </w:tcPr>
+          <w:p>
+            <w:pPr>
+              <w:pStyle w:val="ListParagraph"/>
+              <w:ind w:left="171"/>
+              <w:jc w:val="both"/>
+              <w:rPr>
+                <w:rFonts w:ascii="Times New Roman" w:hAnsi="Times New Roman" w:cs="Times New Roman"/>
+              </w:rPr>
+            </w:pPr>
+          </w:p>
+        </w:tc>
+        <w:tc>
+          <w:tcPr>
+            <w:tcW w:w="1843" w:type="dxa"/>
+          </w:tcPr>
+          <w:p>
+            <w:pPr>
+              <w:jc w:val="both"/>
+              <w:rPr>
+                <w:rFonts w:ascii="Times New Roman" w:hAnsi="Times New Roman" w:cs="Times New Roman"/>
+              </w:rPr>
+            </w:pPr>
+          </w:p>
+        </w:tc>
+        <w:tc>
+          <w:tcPr>
+            <w:tcW w:w="1559" w:type="dxa"/>
+          </w:tcPr>
+          <w:p>
+            <w:pPr>
+              <w:pStyle w:val="ListParagraph"/>
+              <w:ind w:left="171"/>
+              <w:jc w:val="both"/>
+              <w:rPr>
+                <w:rFonts w:ascii="Times New Roman" w:hAnsi="Times New Roman" w:cs="Times New Roman"/>
+              </w:rPr>
+            </w:pPr>
+          </w:p>
+        </w:tc>
+        <w:tc>
+          <w:tcPr>
+            <w:tcW w:w="1984" w:type="dxa"/>
+          </w:tcPr>
+          <w:p>
+            <w:pPr>
+              <w:pStyle w:val="ListParagraph"/>
+              <w:numPr>
+                <w:ilvl w:val="0"/>
+                <w:numId w:val="3"/>
+              </w:numPr>
+              <w:ind w:left="171" w:hanging="142"/>
+              <w:jc w:val="both"/>
+              <w:rPr>
+                <w:rFonts w:ascii="Times New Roman" w:hAnsi="Times New Roman" w:cs="Times New Roman"/>
+                <w:sz w:val="24"/>
+                <w:szCs w:val="24"/>
+              </w:rPr>
+            </w:pPr>
+            <w:r>
+              <w:rPr>
+                <w:rFonts w:ascii="Times New Roman" w:hAnsi="Times New Roman" w:cs="Times New Roman"/>
+                <w:sz w:val="24"/>
+                <w:szCs w:val="24"/>
+              </w:rPr>
+              <w:t>Skenario</w:t>
+            </w:r>
+          </w:p>
+          <w:p>
+            <w:pPr>
+              <w:pStyle w:val="ListParagraph"/>
+              <w:numPr>
+                <w:ilvl w:val="0"/>
+                <w:numId w:val="3"/>
+              </w:numPr>
+              <w:ind w:left="171" w:hanging="142"/>
+              <w:jc w:val="both"/>
+              <w:rPr>
+                <w:rFonts w:ascii="Times New Roman" w:hAnsi="Times New Roman" w:cs="Times New Roman"/>
+                <w:sz w:val="24"/>
+                <w:szCs w:val="24"/>
+              </w:rPr>
+            </w:pPr>
+            <w:r>
+              <w:rPr>
+                <w:rFonts w:ascii="Times New Roman" w:hAnsi="Times New Roman" w:cs="Times New Roman"/>
+                <w:sz w:val="24"/>
+                <w:szCs w:val="24"/>
+              </w:rPr>
+              <w:t>Squence</w:t>
+            </w:r>
+          </w:p>
+          <w:p>
+            <w:pPr>
+              <w:pStyle w:val="ListParagraph"/>
+              <w:numPr>
+                <w:ilvl w:val="0"/>
+                <w:numId w:val="3"/>
+              </w:numPr>
+              <w:ind w:left="171" w:hanging="142"/>
+              <w:jc w:val="both"/>
+              <w:rPr>
+                <w:rFonts w:ascii="Times New Roman" w:hAnsi="Times New Roman" w:cs="Times New Roman"/>
+                <w:sz w:val="24"/>
+                <w:szCs w:val="24"/>
+              </w:rPr>
+            </w:pPr>
+            <w:r>
+              <w:rPr>
+                <w:rFonts w:ascii="Times New Roman" w:hAnsi="Times New Roman" w:cs="Times New Roman"/>
+                <w:sz w:val="24"/>
+                <w:szCs w:val="24"/>
+              </w:rPr>
+              <w:t>Activity</w:t>
+            </w:r>
+          </w:p>
+          <w:p>
+            <w:pPr>
+              <w:pStyle w:val="ListParagraph"/>
+              <w:numPr>
+                <w:ilvl w:val="0"/>
+                <w:numId w:val="3"/>
+              </w:numPr>
+              <w:ind w:left="171" w:hanging="142"/>
+              <w:jc w:val="both"/>
+              <w:rPr>
+                <w:rFonts w:ascii="Times New Roman" w:hAnsi="Times New Roman" w:cs="Times New Roman"/>
+                <w:sz w:val="24"/>
+                <w:szCs w:val="24"/>
+              </w:rPr>
+            </w:pPr>
+            <w:r>
+              <w:rPr>
+                <w:rFonts w:ascii="Times New Roman" w:hAnsi="Times New Roman" w:cs="Times New Roman"/>
+                <w:sz w:val="24"/>
+                <w:szCs w:val="24"/>
+              </w:rPr>
+              <w:t>Collaboration</w:t>
+            </w:r>
+          </w:p>
+          <w:p>
+            <w:pPr>
+              <w:pStyle w:val="ListParagraph"/>
+              <w:numPr>
+                <w:ilvl w:val="0"/>
+                <w:numId w:val="3"/>
+              </w:numPr>
+              <w:ind w:left="171" w:hanging="142"/>
+              <w:jc w:val="both"/>
+              <w:rPr>
+                <w:rFonts w:ascii="Times New Roman" w:hAnsi="Times New Roman" w:cs="Times New Roman"/>
+                <w:sz w:val="24"/>
+                <w:szCs w:val="24"/>
+              </w:rPr>
+            </w:pPr>
+            <w:r>
+              <w:rPr>
+                <w:rFonts w:ascii="Times New Roman" w:hAnsi="Times New Roman" w:cs="Times New Roman"/>
+                <w:sz w:val="24"/>
+                <w:szCs w:val="24"/>
+              </w:rPr>
+              <w:t>Implement</w:t>
+            </w:r>
+          </w:p>
+          <w:p>
+            <w:pPr>
+              <w:pStyle w:val="ListParagraph"/>
+              <w:numPr>
+                <w:ilvl w:val="0"/>
+                <w:numId w:val="3"/>
+              </w:numPr>
+              <w:ind w:left="171" w:hanging="142"/>
+              <w:jc w:val="both"/>
+              <w:rPr>
+                <w:rFonts w:ascii="Times New Roman" w:hAnsi="Times New Roman" w:cs="Times New Roman"/>
+                <w:sz w:val="24"/>
+                <w:szCs w:val="24"/>
+              </w:rPr>
+            </w:pPr>
+            <w:r>
+              <w:rPr>
+                <w:rFonts w:ascii="Times New Roman" w:hAnsi="Times New Roman" w:cs="Times New Roman"/>
+                <w:sz w:val="24"/>
+                <w:szCs w:val="24"/>
+              </w:rPr>
+              <w:t>Database Construction</w:t>
+            </w:r>
+          </w:p>
+          <w:p>
+            <w:pPr>
+              <w:pStyle w:val="ListParagraph"/>
+              <w:numPr>
+                <w:ilvl w:val="0"/>
+                <w:numId w:val="3"/>
+              </w:numPr>
+              <w:ind w:left="171" w:hanging="142"/>
+              <w:jc w:val="both"/>
+              <w:rPr>
+                <w:rFonts w:ascii="Times New Roman" w:hAnsi="Times New Roman" w:cs="Times New Roman"/>
+                <w:sz w:val="24"/>
+                <w:szCs w:val="24"/>
+              </w:rPr>
+            </w:pPr>
+            <w:r>
+              <w:rPr>
+                <w:rFonts w:ascii="Times New Roman" w:hAnsi="Times New Roman" w:cs="Times New Roman"/>
+                <w:sz w:val="24"/>
+                <w:szCs w:val="24"/>
+              </w:rPr>
+              <w:t>Testing</w:t>
+            </w:r>
+          </w:p>
+        </w:tc>
+      </w:tr>
+      <w:tr>
+        <w:trPr>
+          <w:trHeight w:val="2253"/>
+        </w:trPr>
+        <w:tc>
+          <w:tcPr>
+            <w:tcW w:w="1101" w:type="dxa"/>
+            <w:vMerge/>
+          </w:tcPr>
+          <w:p>
+            <w:pPr>
+              <w:jc w:val="both"/>
+              <w:rPr>
+                <w:rFonts w:ascii="Times New Roman" w:hAnsi="Times New Roman" w:cs="Times New Roman"/>
+                <w:b/>
+              </w:rPr>
+            </w:pPr>
+          </w:p>
+        </w:tc>
+        <w:tc>
+          <w:tcPr>
+            <w:tcW w:w="4428" w:type="dxa"/>
+          </w:tcPr>
+          <w:tbl>
+            <w:tblPr>
+              <w:tblStyle w:val="TableGrid"/>
+              <w:tblW w:w="0" w:type="auto"/>
+              <w:tblInd w:w="4" w:type="dxa"/>
+              <w:tblLayout w:type="fixed"/>
+              <w:tblLook w:val="04A0"/>
+            </w:tblPr>
+            <w:tblGrid>
+              <w:gridCol w:w="4137"/>
+            </w:tblGrid>
+            <w:tr>
+              <w:trPr>
+                <w:trHeight w:val="295"/>
+              </w:trPr>
+              <w:tc>
+                <w:tcPr>
+                  <w:tcW w:w="4137" w:type="dxa"/>
+                </w:tcPr>
+                <w:p>
+                  <w:pPr>
+                    <w:jc w:val="both"/>
+                    <w:rPr>
+                      <w:rFonts w:ascii="Times New Roman" w:hAnsi="Times New Roman" w:cs="Times New Roman"/>
+                      <w:b/>
+                    </w:rPr>
+                  </w:pPr>
+                  <w:r>
+                    <w:rPr>
+                      <w:rFonts w:ascii="Times New Roman" w:hAnsi="Times New Roman" w:cs="Times New Roman"/>
+                      <w:b/>
+                    </w:rPr>
+                    <w:t>User story</w:t>
+                  </w:r>
+                </w:p>
+              </w:tc>
+            </w:tr>
+            <w:tr>
+              <w:trPr>
+                <w:trHeight w:val="1405"/>
+              </w:trPr>
+              <w:tc>
+                <w:tcPr>
+                  <w:tcW w:w="4137" w:type="dxa"/>
+                </w:tcPr>
+                <w:p>
+                  <w:pPr>
+                    <w:jc w:val="both"/>
+                    <w:rPr>
+                      <w:rFonts w:ascii="Times New Roman" w:hAnsi="Times New Roman" w:cs="Times New Roman"/>
+                      <w:bCs/>
+                      <w:lang w:val="en-US"/>
+                    </w:rPr>
+                  </w:pPr>
+                  <w:r>
+                    <w:rPr>
+                      <w:rFonts w:ascii="Times New Roman" w:hAnsi="Times New Roman" w:cs="Times New Roman"/>
+                      <w:b/>
+                    </w:rPr>
+                    <w:t xml:space="preserve">sebagai </w:t>
+                  </w:r>
+                  <w:r>
+                    <w:rPr>
+                      <w:rFonts w:ascii="Times New Roman" w:hAnsi="Times New Roman" w:cs="Times New Roman"/>
+                      <w:bCs/>
+                      <w:lang w:val="en-US"/>
+                    </w:rPr>
+                    <w:t xml:space="preserve">admin </w:t>
+                  </w:r>
+                </w:p>
+                <w:p>
+                  <w:pPr>
+                    <w:jc w:val="both"/>
+                    <w:rPr>
+                      <w:rFonts w:ascii="Times New Roman" w:hAnsi="Times New Roman" w:cs="Times New Roman"/>
+                      <w:bCs/>
+                    </w:rPr>
+                  </w:pPr>
+                  <w:r>
+                    <w:rPr>
+                      <w:rFonts w:ascii="Times New Roman" w:hAnsi="Times New Roman" w:cs="Times New Roman"/>
+                      <w:b/>
+                    </w:rPr>
+                    <w:t>saya ingin</w:t>
+                  </w:r>
+                  <w:r>
+                    <w:rPr>
+                      <w:rFonts w:ascii="Times New Roman" w:hAnsi="Times New Roman" w:cs="Times New Roman"/>
+                      <w:bCs/>
+                    </w:rPr>
+                    <w:t xml:space="preserve"> melihat Data User </w:t>
+                  </w:r>
+                </w:p>
+                <w:p>
+                  <w:pPr>
+                    <w:jc w:val="both"/>
+                    <w:rPr>
+                      <w:rFonts w:ascii="Times New Roman" w:hAnsi="Times New Roman" w:cs="Times New Roman"/>
+                      <w:bCs/>
+                      <w:lang w:val="en-US"/>
+                    </w:rPr>
+                  </w:pPr>
+                  <w:r>
+                    <w:rPr>
+                      <w:rFonts w:ascii="Times New Roman" w:hAnsi="Times New Roman" w:cs="Times New Roman"/>
+                      <w:b/>
+                    </w:rPr>
+                    <w:t>maka saya</w:t>
+                  </w:r>
+                  <w:r>
+                    <w:rPr>
+                      <w:rFonts w:ascii="Times New Roman" w:hAnsi="Times New Roman" w:cs="Times New Roman"/>
+                      <w:bCs/>
+                    </w:rPr>
+                    <w:t xml:space="preserve"> dipermudah dalam</w:t>
+                  </w:r>
+                  <w:r>
+                    <w:rPr>
+                      <w:rFonts w:ascii="Times New Roman" w:hAnsi="Times New Roman" w:cs="Times New Roman"/>
+                      <w:bCs/>
+                      <w:lang w:val="en-US"/>
+                    </w:rPr>
+                    <w:t xml:space="preserve"> </w:t>
+                  </w:r>
+                  <w:r>
+                    <w:rPr>
+                      <w:rFonts w:ascii="Times New Roman" w:hAnsi="Times New Roman" w:cs="Times New Roman"/>
+                      <w:bCs/>
+                    </w:rPr>
+                    <w:t>melihat seluruh data user dalam bentuk tabel rinci.</w:t>
+                  </w:r>
+                </w:p>
+              </w:tc>
+            </w:tr>
+          </w:tbl>
+          <w:p>
+            <w:pPr>
+              <w:jc w:val="both"/>
+              <w:rPr>
+                <w:rFonts w:ascii="Times New Roman" w:hAnsi="Times New Roman" w:cs="Times New Roman"/>
+                <w:b/>
+              </w:rPr>
+            </w:pPr>
+          </w:p>
+        </w:tc>
+        <w:tc>
+          <w:tcPr>
+            <w:tcW w:w="1843" w:type="dxa"/>
+          </w:tcPr>
+          <w:p>
+            <w:pPr>
+              <w:pStyle w:val="ListParagraph"/>
+              <w:numPr>
+                <w:ilvl w:val="0"/>
+                <w:numId w:val="7"/>
+              </w:numPr>
+              <w:ind w:left="459"/>
+              <w:jc w:val="both"/>
+              <w:rPr>
+                <w:rFonts w:ascii="Times New Roman" w:hAnsi="Times New Roman" w:cs="Times New Roman"/>
+              </w:rPr>
+            </w:pPr>
+            <w:r>
+              <w:rPr>
+                <w:rFonts w:ascii="Times New Roman" w:hAnsi="Times New Roman" w:cs="Times New Roman"/>
+              </w:rPr>
+              <w:t>Kelola User</w:t>
+            </w:r>
+          </w:p>
+          <w:p>
+            <w:pPr>
+              <w:pStyle w:val="ListParagraph"/>
+              <w:numPr>
+                <w:ilvl w:val="0"/>
+                <w:numId w:val="7"/>
+              </w:numPr>
+              <w:ind w:left="459"/>
+              <w:jc w:val="both"/>
+              <w:rPr>
+                <w:rFonts w:ascii="Times New Roman" w:hAnsi="Times New Roman" w:cs="Times New Roman"/>
+              </w:rPr>
+            </w:pPr>
+            <w:r>
+              <w:rPr>
+                <w:rFonts w:ascii="Times New Roman" w:hAnsi="Times New Roman" w:cs="Times New Roman"/>
+              </w:rPr>
+              <w:t>Melihat Data User</w:t>
+            </w:r>
+          </w:p>
+        </w:tc>
+        <w:tc>
+          <w:tcPr>
+            <w:tcW w:w="1985" w:type="dxa"/>
+          </w:tcPr>
+          <w:p>
+            <w:pPr>
+              <w:pStyle w:val="ListParagraph"/>
+              <w:ind w:left="171"/>
+              <w:rPr>
+                <w:rFonts w:ascii="Times New Roman" w:hAnsi="Times New Roman" w:cs="Times New Roman"/>
+              </w:rPr>
+            </w:pPr>
+            <w:r>
+              <w:rPr>
+                <w:rFonts w:ascii="Times New Roman" w:hAnsi="Times New Roman" w:cs="Times New Roman"/>
+              </w:rPr>
+              <w:t>19 - 11 - 2017</w:t>
+            </w:r>
+          </w:p>
+        </w:tc>
+        <w:tc>
+          <w:tcPr>
+            <w:tcW w:w="992" w:type="dxa"/>
+          </w:tcPr>
+          <w:p>
+            <w:pPr>
+              <w:pStyle w:val="ListParagraph"/>
+              <w:ind w:left="171"/>
+              <w:jc w:val="both"/>
+              <w:rPr>
+                <w:rFonts w:ascii="Times New Roman" w:hAnsi="Times New Roman" w:cs="Times New Roman"/>
+              </w:rPr>
+            </w:pPr>
+          </w:p>
+        </w:tc>
+        <w:tc>
+          <w:tcPr>
+            <w:tcW w:w="1843" w:type="dxa"/>
+          </w:tcPr>
+          <w:p>
+            <w:pPr>
+              <w:jc w:val="both"/>
+              <w:rPr>
+                <w:rFonts w:ascii="Times New Roman" w:hAnsi="Times New Roman" w:cs="Times New Roman"/>
+              </w:rPr>
+            </w:pPr>
+          </w:p>
+        </w:tc>
+        <w:tc>
+          <w:tcPr>
+            <w:tcW w:w="1559" w:type="dxa"/>
+          </w:tcPr>
+          <w:p>
+            <w:pPr>
+              <w:pStyle w:val="ListParagraph"/>
+              <w:ind w:left="171"/>
+              <w:jc w:val="both"/>
+              <w:rPr>
+                <w:rFonts w:ascii="Times New Roman" w:hAnsi="Times New Roman" w:cs="Times New Roman"/>
+              </w:rPr>
+            </w:pPr>
+          </w:p>
+        </w:tc>
+        <w:tc>
+          <w:tcPr>
+            <w:tcW w:w="1984" w:type="dxa"/>
+          </w:tcPr>
+          <w:p>
+            <w:pPr>
+              <w:pStyle w:val="ListParagraph"/>
+              <w:numPr>
+                <w:ilvl w:val="0"/>
+                <w:numId w:val="3"/>
+              </w:numPr>
+              <w:ind w:left="171" w:hanging="142"/>
+              <w:jc w:val="both"/>
+              <w:rPr>
+                <w:rFonts w:ascii="Times New Roman" w:hAnsi="Times New Roman" w:cs="Times New Roman"/>
+                <w:sz w:val="24"/>
+                <w:szCs w:val="24"/>
+              </w:rPr>
+            </w:pPr>
+            <w:r>
+              <w:rPr>
+                <w:rFonts w:ascii="Times New Roman" w:hAnsi="Times New Roman" w:cs="Times New Roman"/>
+                <w:sz w:val="24"/>
+                <w:szCs w:val="24"/>
+              </w:rPr>
+              <w:t>Skenario</w:t>
+            </w:r>
+          </w:p>
+          <w:p>
+            <w:pPr>
+              <w:pStyle w:val="ListParagraph"/>
+              <w:numPr>
+                <w:ilvl w:val="0"/>
+                <w:numId w:val="3"/>
+              </w:numPr>
+              <w:ind w:left="171" w:hanging="142"/>
+              <w:jc w:val="both"/>
+              <w:rPr>
+                <w:rFonts w:ascii="Times New Roman" w:hAnsi="Times New Roman" w:cs="Times New Roman"/>
+                <w:sz w:val="24"/>
+                <w:szCs w:val="24"/>
+              </w:rPr>
+            </w:pPr>
+            <w:r>
+              <w:rPr>
+                <w:rFonts w:ascii="Times New Roman" w:hAnsi="Times New Roman" w:cs="Times New Roman"/>
+                <w:sz w:val="24"/>
+                <w:szCs w:val="24"/>
+              </w:rPr>
+              <w:t>Squence</w:t>
+            </w:r>
+          </w:p>
+          <w:p>
+            <w:pPr>
+              <w:pStyle w:val="ListParagraph"/>
+              <w:numPr>
+                <w:ilvl w:val="0"/>
+                <w:numId w:val="3"/>
+              </w:numPr>
+              <w:ind w:left="171" w:hanging="142"/>
+              <w:jc w:val="both"/>
+              <w:rPr>
+                <w:rFonts w:ascii="Times New Roman" w:hAnsi="Times New Roman" w:cs="Times New Roman"/>
+                <w:sz w:val="24"/>
+                <w:szCs w:val="24"/>
+              </w:rPr>
+            </w:pPr>
+            <w:r>
+              <w:rPr>
+                <w:rFonts w:ascii="Times New Roman" w:hAnsi="Times New Roman" w:cs="Times New Roman"/>
+                <w:sz w:val="24"/>
+                <w:szCs w:val="24"/>
+              </w:rPr>
+              <w:t>Activity</w:t>
+            </w:r>
+          </w:p>
+          <w:p>
+            <w:pPr>
+              <w:pStyle w:val="ListParagraph"/>
+              <w:numPr>
+                <w:ilvl w:val="0"/>
+                <w:numId w:val="3"/>
+              </w:numPr>
+              <w:ind w:left="171" w:hanging="142"/>
+              <w:jc w:val="both"/>
+              <w:rPr>
+                <w:rFonts w:ascii="Times New Roman" w:hAnsi="Times New Roman" w:cs="Times New Roman"/>
+                <w:sz w:val="24"/>
+                <w:szCs w:val="24"/>
+              </w:rPr>
+            </w:pPr>
+            <w:r>
+              <w:rPr>
+                <w:rFonts w:ascii="Times New Roman" w:hAnsi="Times New Roman" w:cs="Times New Roman"/>
+                <w:sz w:val="24"/>
+                <w:szCs w:val="24"/>
+              </w:rPr>
+              <w:t>Collaboration</w:t>
+            </w:r>
+          </w:p>
+          <w:p>
+            <w:pPr>
+              <w:pStyle w:val="ListParagraph"/>
+              <w:numPr>
+                <w:ilvl w:val="0"/>
+                <w:numId w:val="3"/>
+              </w:numPr>
+              <w:ind w:left="171" w:hanging="142"/>
+              <w:jc w:val="both"/>
+              <w:rPr>
+                <w:rFonts w:ascii="Times New Roman" w:hAnsi="Times New Roman" w:cs="Times New Roman"/>
+                <w:sz w:val="24"/>
+                <w:szCs w:val="24"/>
+              </w:rPr>
+            </w:pPr>
+            <w:r>
+              <w:rPr>
+                <w:rFonts w:ascii="Times New Roman" w:hAnsi="Times New Roman" w:cs="Times New Roman"/>
+                <w:sz w:val="24"/>
+                <w:szCs w:val="24"/>
+              </w:rPr>
+              <w:t>Implement</w:t>
+            </w:r>
+          </w:p>
+          <w:p>
+            <w:pPr>
+              <w:pStyle w:val="ListParagraph"/>
+              <w:numPr>
+                <w:ilvl w:val="0"/>
+                <w:numId w:val="3"/>
+              </w:numPr>
+              <w:ind w:left="171" w:hanging="142"/>
+              <w:jc w:val="both"/>
+              <w:rPr>
+                <w:rFonts w:ascii="Times New Roman" w:hAnsi="Times New Roman" w:cs="Times New Roman"/>
+                <w:sz w:val="24"/>
+                <w:szCs w:val="24"/>
+              </w:rPr>
+            </w:pPr>
+            <w:r>
+              <w:rPr>
+                <w:rFonts w:ascii="Times New Roman" w:hAnsi="Times New Roman" w:cs="Times New Roman"/>
+                <w:sz w:val="24"/>
+                <w:szCs w:val="24"/>
+              </w:rPr>
+              <w:t>Database Construction</w:t>
+            </w:r>
+          </w:p>
+          <w:p>
+            <w:pPr>
+              <w:pStyle w:val="ListParagraph"/>
+              <w:numPr>
+                <w:ilvl w:val="0"/>
+                <w:numId w:val="3"/>
+              </w:numPr>
+              <w:ind w:left="171" w:hanging="142"/>
+              <w:jc w:val="both"/>
+              <w:rPr>
+                <w:rFonts w:ascii="Times New Roman" w:hAnsi="Times New Roman" w:cs="Times New Roman"/>
+                <w:sz w:val="24"/>
+                <w:szCs w:val="24"/>
+              </w:rPr>
+            </w:pPr>
+            <w:r>
+              <w:rPr>
+                <w:rFonts w:ascii="Times New Roman" w:hAnsi="Times New Roman" w:cs="Times New Roman"/>
+                <w:sz w:val="24"/>
+                <w:szCs w:val="24"/>
+              </w:rPr>
+              <w:t>Testing</w:t>
             </w:r>
           </w:p>
         </w:tc>
@@ -10492,7 +11674,7 @@
   <w:abstractNum w:abstractNumId="2">
     <w:nsid w:val="286F5F64"/>
     <w:multiLevelType w:val="hybridMultilevel"/>
-    <w:tmpl w:val="7278EFC0"/>
+    <w:tmpl w:val="B5A86798"/>
     <w:lvl w:ilvl="0" w:tplc="04210001">
       <w:start w:val="1"/>
       <w:numFmt w:val="bullet"/>
@@ -11892,7 +13074,7 @@
   <a:extraClrSchemeLst/>
   <a:extLst>
     <a:ext uri="{05A4C25C-085E-4340-85A3-A5531E510DB2}">
-      <thm15:themeFamily xmlns:thm15="http://schemas.microsoft.com/office/thememl/2012/main" xmlns="" name="Office Theme" id="{62F939B6-93AF-4DB8-9C6B-D6C7DFDC589F}" vid="{4A3C46E8-61CC-4603-A589-7422A47A8E4A}"/>
+      <thm15:themeFamily xmlns="" xmlns:thm15="http://schemas.microsoft.com/office/thememl/2012/main" name="Office Theme" id="{62F939B6-93AF-4DB8-9C6B-D6C7DFDC589F}" vid="{4A3C46E8-61CC-4603-A589-7422A47A8E4A}"/>
     </a:ext>
   </a:extLst>
 </a:theme>

</xml_diff>